<commit_message>
Update Recommendation System with Spark.docx
</commit_message>
<xml_diff>
--- a/Recommendation System with Spark/Recommendation System with Spark.docx
+++ b/Recommendation System with Spark/Recommendation System with Spark.docx
@@ -1,496 +1,7 @@
 
 <file path=word/document.xml><?xml version="1.0" encoding="utf-8"?>
-<w:document xmlns:wpc="http://schemas.microsoft.com/office/word/2010/wordprocessingCanvas" xmlns:cx="http://schemas.microsoft.com/office/drawing/2014/chartex" xmlns:mc="http://schemas.openxmlformats.org/markup-compatibility/2006" xmlns:o="urn:schemas-microsoft-com:office:office" xmlns:r="http://schemas.openxmlformats.org/officeDocument/2006/relationships" xmlns:m="http://schemas.openxmlformats.org/officeDocument/2006/math" xmlns:v="urn:schemas-microsoft-com:vml" xmlns:wp14="http://schemas.microsoft.com/office/word/2010/wordprocessingDrawing" xmlns:wp="http://schemas.openxmlformats.org/drawingml/2006/wordprocessingDrawing" xmlns:w10="urn:schemas-microsoft-com:office:word" xmlns:w="http://schemas.openxmlformats.org/wordprocessingml/2006/main" xmlns:w14="http://schemas.microsoft.com/office/word/2010/wordml" xmlns:w15="http://schemas.microsoft.com/office/word/2012/wordml" xmlns:w16se="http://schemas.microsoft.com/office/word/2015/wordml/symex" xmlns:wpg="http://schemas.microsoft.com/office/word/2010/wordprocessingGroup" xmlns:wpi="http://schemas.microsoft.com/office/word/2010/wordprocessingInk" xmlns:wne="http://schemas.microsoft.com/office/word/2006/wordml" xmlns:wps="http://schemas.microsoft.com/office/word/2010/wordprocessingShape" mc:Ignorable="w14 w15 w16se wp14">
+<w:document xmlns:wpc="http://schemas.microsoft.com/office/word/2010/wordprocessingCanvas" xmlns:cx="http://schemas.microsoft.com/office/drawing/2014/chartex" xmlns:cx1="http://schemas.microsoft.com/office/drawing/2015/9/8/chartex" xmlns:mc="http://schemas.openxmlformats.org/markup-compatibility/2006" xmlns:o="urn:schemas-microsoft-com:office:office" xmlns:r="http://schemas.openxmlformats.org/officeDocument/2006/relationships" xmlns:m="http://schemas.openxmlformats.org/officeDocument/2006/math" xmlns:v="urn:schemas-microsoft-com:vml" xmlns:wp14="http://schemas.microsoft.com/office/word/2010/wordprocessingDrawing" xmlns:wp="http://schemas.openxmlformats.org/drawingml/2006/wordprocessingDrawing" xmlns:w10="urn:schemas-microsoft-com:office:word" xmlns:w="http://schemas.openxmlformats.org/wordprocessingml/2006/main" xmlns:w14="http://schemas.microsoft.com/office/word/2010/wordml" xmlns:w15="http://schemas.microsoft.com/office/word/2012/wordml" xmlns:w16se="http://schemas.microsoft.com/office/word/2015/wordml/symex" xmlns:wpg="http://schemas.microsoft.com/office/word/2010/wordprocessingGroup" xmlns:wpi="http://schemas.microsoft.com/office/word/2010/wordprocessingInk" xmlns:wne="http://schemas.microsoft.com/office/word/2006/wordml" xmlns:wps="http://schemas.microsoft.com/office/word/2010/wordprocessingShape" mc:Ignorable="w14 w15 w16se wp14">
   <w:body>
-    <w:p>
-      <w:pPr>
-        <w:jc w:val="center"/>
-        <w:rPr>
-          <w:rFonts w:ascii="Times New Roman" w:eastAsia="Times New Roman" w:hAnsi="Times New Roman" w:cs="Times New Roman"/>
-          <w:b/>
-          <w:sz w:val="52"/>
-          <w:szCs w:val="52"/>
-        </w:rPr>
-      </w:pPr>
-      <w:r>
-        <w:rPr>
-          <w:noProof/>
-        </w:rPr>
-        <w:drawing>
-          <wp:anchor distT="0" distB="0" distL="114300" distR="114300" simplePos="0" relativeHeight="251660288" behindDoc="0" locked="0" layoutInCell="1" allowOverlap="1">
-            <wp:simplePos x="0" y="0"/>
-            <wp:positionH relativeFrom="column">
-              <wp:posOffset>-457835</wp:posOffset>
-            </wp:positionH>
-            <wp:positionV relativeFrom="paragraph">
-              <wp:posOffset>2540</wp:posOffset>
-            </wp:positionV>
-            <wp:extent cx="915035" cy="915035"/>
-            <wp:effectExtent l="0" t="0" r="0" b="0"/>
-            <wp:wrapSquare wrapText="bothSides"/>
-            <wp:docPr id="2" name="Resim 2" descr="adü logo"/>
-            <wp:cNvGraphicFramePr>
-              <a:graphicFrameLocks xmlns:a="http://schemas.openxmlformats.org/drawingml/2006/main" noChangeAspect="1"/>
-            </wp:cNvGraphicFramePr>
-            <a:graphic xmlns:a="http://schemas.openxmlformats.org/drawingml/2006/main">
-              <a:graphicData uri="http://schemas.openxmlformats.org/drawingml/2006/picture">
-                <pic:pic xmlns:pic="http://schemas.openxmlformats.org/drawingml/2006/picture">
-                  <pic:nvPicPr>
-                    <pic:cNvPr id="0" name="Picture 3" descr="adü logo"/>
-                    <pic:cNvPicPr>
-                      <a:picLocks noChangeAspect="1" noChangeArrowheads="1"/>
-                    </pic:cNvPicPr>
-                  </pic:nvPicPr>
-                  <pic:blipFill>
-                    <a:blip r:embed="rId5" cstate="print">
-                      <a:extLst>
-                        <a:ext uri="{28A0092B-C50C-407E-A947-70E740481C1C}">
-                          <a14:useLocalDpi xmlns:a14="http://schemas.microsoft.com/office/drawing/2010/main" val="0"/>
-                        </a:ext>
-                      </a:extLst>
-                    </a:blip>
-                    <a:srcRect/>
-                    <a:stretch>
-                      <a:fillRect/>
-                    </a:stretch>
-                  </pic:blipFill>
-                  <pic:spPr bwMode="auto">
-                    <a:xfrm>
-                      <a:off x="0" y="0"/>
-                      <a:ext cx="915035" cy="915035"/>
-                    </a:xfrm>
-                    <a:prstGeom prst="rect">
-                      <a:avLst/>
-                    </a:prstGeom>
-                    <a:noFill/>
-                  </pic:spPr>
-                </pic:pic>
-              </a:graphicData>
-            </a:graphic>
-            <wp14:sizeRelH relativeFrom="page">
-              <wp14:pctWidth>0</wp14:pctWidth>
-            </wp14:sizeRelH>
-            <wp14:sizeRelV relativeFrom="page">
-              <wp14:pctHeight>0</wp14:pctHeight>
-            </wp14:sizeRelV>
-          </wp:anchor>
-        </w:drawing>
-      </w:r>
-      <w:r>
-        <w:rPr>
-          <w:noProof/>
-        </w:rPr>
-        <w:drawing>
-          <wp:anchor distT="0" distB="0" distL="114300" distR="114300" simplePos="0" relativeHeight="251658240" behindDoc="0" locked="0" layoutInCell="1" allowOverlap="1">
-            <wp:simplePos x="0" y="0"/>
-            <wp:positionH relativeFrom="column">
-              <wp:posOffset>5139690</wp:posOffset>
-            </wp:positionH>
-            <wp:positionV relativeFrom="paragraph">
-              <wp:posOffset>2540</wp:posOffset>
-            </wp:positionV>
-            <wp:extent cx="1075055" cy="1075055"/>
-            <wp:effectExtent l="0" t="0" r="0" b="0"/>
-            <wp:wrapSquare wrapText="bothSides"/>
-            <wp:docPr id="1" name="Resim 1" descr="Mühendislik Fakültesi"/>
-            <wp:cNvGraphicFramePr>
-              <a:graphicFrameLocks xmlns:a="http://schemas.openxmlformats.org/drawingml/2006/main" noChangeAspect="1"/>
-            </wp:cNvGraphicFramePr>
-            <a:graphic xmlns:a="http://schemas.openxmlformats.org/drawingml/2006/main">
-              <a:graphicData uri="http://schemas.openxmlformats.org/drawingml/2006/picture">
-                <pic:pic xmlns:pic="http://schemas.openxmlformats.org/drawingml/2006/picture">
-                  <pic:nvPicPr>
-                    <pic:cNvPr id="0" name="Picture 2" descr="Mühendislik Fakültesi"/>
-                    <pic:cNvPicPr>
-                      <a:picLocks noChangeAspect="1" noChangeArrowheads="1"/>
-                    </pic:cNvPicPr>
-                  </pic:nvPicPr>
-                  <pic:blipFill>
-                    <a:blip r:embed="rId6" cstate="print">
-                      <a:extLst>
-                        <a:ext uri="{28A0092B-C50C-407E-A947-70E740481C1C}">
-                          <a14:useLocalDpi xmlns:a14="http://schemas.microsoft.com/office/drawing/2010/main" val="0"/>
-                        </a:ext>
-                      </a:extLst>
-                    </a:blip>
-                    <a:srcRect/>
-                    <a:stretch>
-                      <a:fillRect/>
-                    </a:stretch>
-                  </pic:blipFill>
-                  <pic:spPr bwMode="auto">
-                    <a:xfrm>
-                      <a:off x="0" y="0"/>
-                      <a:ext cx="1075055" cy="1075055"/>
-                    </a:xfrm>
-                    <a:prstGeom prst="rect">
-                      <a:avLst/>
-                    </a:prstGeom>
-                    <a:noFill/>
-                  </pic:spPr>
-                </pic:pic>
-              </a:graphicData>
-            </a:graphic>
-            <wp14:sizeRelH relativeFrom="page">
-              <wp14:pctWidth>0</wp14:pctWidth>
-            </wp14:sizeRelH>
-            <wp14:sizeRelV relativeFrom="page">
-              <wp14:pctHeight>0</wp14:pctHeight>
-            </wp14:sizeRelV>
-          </wp:anchor>
-        </w:drawing>
-      </w:r>
-      <w:r>
-        <w:rPr>
-          <w:rFonts w:ascii="Times New Roman" w:eastAsia="Times New Roman" w:hAnsi="Times New Roman" w:cs="Times New Roman"/>
-          <w:b/>
-          <w:sz w:val="52"/>
-          <w:szCs w:val="52"/>
-        </w:rPr>
-        <w:t>AYDIN ADNAN MENDERES UNIVERSITY</w:t>
-      </w:r>
-    </w:p>
-    <w:p>
-      <w:pPr>
-        <w:jc w:val="center"/>
-        <w:rPr>
-          <w:rFonts w:ascii="Times New Roman" w:eastAsia="Times New Roman" w:hAnsi="Times New Roman" w:cs="Times New Roman"/>
-          <w:b/>
-          <w:sz w:val="48"/>
-          <w:szCs w:val="48"/>
-        </w:rPr>
-      </w:pPr>
-    </w:p>
-    <w:p>
-      <w:pPr>
-        <w:jc w:val="center"/>
-        <w:rPr>
-          <w:rFonts w:ascii="Times New Roman" w:eastAsia="Times New Roman" w:hAnsi="Times New Roman" w:cs="Times New Roman"/>
-          <w:b/>
-          <w:sz w:val="48"/>
-          <w:szCs w:val="48"/>
-        </w:rPr>
-      </w:pPr>
-      <w:proofErr w:type="spellStart"/>
-      <w:r>
-        <w:rPr>
-          <w:rFonts w:ascii="Times New Roman" w:eastAsia="Times New Roman" w:hAnsi="Times New Roman" w:cs="Times New Roman"/>
-          <w:b/>
-          <w:sz w:val="48"/>
-          <w:szCs w:val="48"/>
-        </w:rPr>
-        <w:t>Engineering</w:t>
-      </w:r>
-      <w:proofErr w:type="spellEnd"/>
-      <w:r>
-        <w:rPr>
-          <w:rFonts w:ascii="Times New Roman" w:eastAsia="Times New Roman" w:hAnsi="Times New Roman" w:cs="Times New Roman"/>
-          <w:b/>
-          <w:sz w:val="48"/>
-          <w:szCs w:val="48"/>
-        </w:rPr>
-        <w:t xml:space="preserve"> </w:t>
-      </w:r>
-      <w:proofErr w:type="spellStart"/>
-      <w:r>
-        <w:rPr>
-          <w:rFonts w:ascii="Times New Roman" w:eastAsia="Times New Roman" w:hAnsi="Times New Roman" w:cs="Times New Roman"/>
-          <w:b/>
-          <w:sz w:val="48"/>
-          <w:szCs w:val="48"/>
-        </w:rPr>
-        <w:t>Faculty</w:t>
-      </w:r>
-      <w:proofErr w:type="spellEnd"/>
-    </w:p>
-    <w:p>
-      <w:pPr>
-        <w:jc w:val="center"/>
-        <w:rPr>
-          <w:rFonts w:ascii="Times New Roman" w:eastAsia="Times New Roman" w:hAnsi="Times New Roman" w:cs="Times New Roman"/>
-          <w:b/>
-          <w:sz w:val="48"/>
-          <w:szCs w:val="48"/>
-        </w:rPr>
-      </w:pPr>
-      <w:proofErr w:type="spellStart"/>
-      <w:r>
-        <w:rPr>
-          <w:rFonts w:ascii="Times New Roman" w:eastAsia="Times New Roman" w:hAnsi="Times New Roman" w:cs="Times New Roman"/>
-          <w:b/>
-          <w:sz w:val="48"/>
-          <w:szCs w:val="48"/>
-        </w:rPr>
-        <w:t>Computer</w:t>
-      </w:r>
-      <w:proofErr w:type="spellEnd"/>
-      <w:r>
-        <w:rPr>
-          <w:rFonts w:ascii="Times New Roman" w:eastAsia="Times New Roman" w:hAnsi="Times New Roman" w:cs="Times New Roman"/>
-          <w:b/>
-          <w:sz w:val="48"/>
-          <w:szCs w:val="48"/>
-        </w:rPr>
-        <w:t xml:space="preserve"> </w:t>
-      </w:r>
-      <w:proofErr w:type="spellStart"/>
-      <w:r>
-        <w:rPr>
-          <w:rFonts w:ascii="Times New Roman" w:eastAsia="Times New Roman" w:hAnsi="Times New Roman" w:cs="Times New Roman"/>
-          <w:b/>
-          <w:sz w:val="48"/>
-          <w:szCs w:val="48"/>
-        </w:rPr>
-        <w:t>Engineering</w:t>
-      </w:r>
-      <w:proofErr w:type="spellEnd"/>
-    </w:p>
-    <w:p>
-      <w:pPr>
-        <w:jc w:val="center"/>
-        <w:rPr>
-          <w:rFonts w:ascii="Times New Roman" w:eastAsia="Times New Roman" w:hAnsi="Times New Roman" w:cs="Times New Roman"/>
-          <w:b/>
-          <w:sz w:val="48"/>
-          <w:szCs w:val="48"/>
-        </w:rPr>
-      </w:pPr>
-    </w:p>
-    <w:p>
-      <w:pPr>
-        <w:jc w:val="center"/>
-        <w:rPr>
-          <w:rFonts w:ascii="Times New Roman" w:eastAsia="Times New Roman" w:hAnsi="Times New Roman" w:cs="Times New Roman"/>
-          <w:b/>
-          <w:sz w:val="48"/>
-          <w:szCs w:val="48"/>
-        </w:rPr>
-      </w:pPr>
-    </w:p>
-    <w:p>
-      <w:pPr>
-        <w:jc w:val="center"/>
-        <w:rPr>
-          <w:rFonts w:ascii="Times New Roman" w:eastAsia="Times New Roman" w:hAnsi="Times New Roman" w:cs="Times New Roman"/>
-          <w:b/>
-          <w:sz w:val="40"/>
-          <w:szCs w:val="48"/>
-        </w:rPr>
-      </w:pPr>
-    </w:p>
-    <w:p>
-      <w:pPr>
-        <w:jc w:val="center"/>
-        <w:rPr>
-          <w:rFonts w:ascii="Times New Roman" w:eastAsia="Times New Roman" w:hAnsi="Times New Roman" w:cs="Times New Roman"/>
-          <w:b/>
-          <w:sz w:val="40"/>
-          <w:szCs w:val="48"/>
-        </w:rPr>
-      </w:pPr>
-      <w:r>
-        <w:rPr>
-          <w:rFonts w:ascii="Times New Roman" w:eastAsia="Times New Roman" w:hAnsi="Times New Roman" w:cs="Times New Roman"/>
-          <w:b/>
-          <w:sz w:val="40"/>
-          <w:szCs w:val="48"/>
-        </w:rPr>
-        <w:t>CSE424 BIG DATA ANALYSIS</w:t>
-      </w:r>
-    </w:p>
-    <w:p>
-      <w:pPr>
-        <w:jc w:val="center"/>
-        <w:rPr>
-          <w:rFonts w:ascii="Times New Roman" w:eastAsia="Times New Roman" w:hAnsi="Times New Roman" w:cs="Times New Roman"/>
-          <w:b/>
-          <w:sz w:val="48"/>
-          <w:szCs w:val="48"/>
-        </w:rPr>
-      </w:pPr>
-    </w:p>
-    <w:p>
-      <w:pPr>
-        <w:jc w:val="center"/>
-        <w:rPr>
-          <w:rFonts w:ascii="Times New Roman" w:eastAsia="Times New Roman" w:hAnsi="Times New Roman" w:cs="Times New Roman"/>
-          <w:b/>
-          <w:sz w:val="40"/>
-          <w:szCs w:val="48"/>
-        </w:rPr>
-      </w:pPr>
-      <w:r>
-        <w:rPr>
-          <w:rFonts w:ascii="Times New Roman" w:eastAsia="Times New Roman" w:hAnsi="Times New Roman" w:cs="Times New Roman"/>
-          <w:b/>
-          <w:sz w:val="40"/>
-          <w:szCs w:val="48"/>
-        </w:rPr>
-        <w:t>LAB 03</w:t>
-      </w:r>
-    </w:p>
-    <w:p>
-      <w:pPr>
-        <w:jc w:val="center"/>
-        <w:rPr>
-          <w:rFonts w:ascii="Times New Roman" w:eastAsia="Times New Roman" w:hAnsi="Times New Roman" w:cs="Times New Roman"/>
-          <w:b/>
-          <w:sz w:val="40"/>
-          <w:szCs w:val="48"/>
-        </w:rPr>
-      </w:pPr>
-      <w:proofErr w:type="spellStart"/>
-      <w:r>
-        <w:rPr>
-          <w:rFonts w:ascii="Times New Roman" w:eastAsia="Times New Roman" w:hAnsi="Times New Roman" w:cs="Times New Roman"/>
-          <w:b/>
-          <w:sz w:val="40"/>
-          <w:szCs w:val="48"/>
-        </w:rPr>
-        <w:t>Recommendation</w:t>
-      </w:r>
-      <w:proofErr w:type="spellEnd"/>
-      <w:r>
-        <w:rPr>
-          <w:rFonts w:ascii="Times New Roman" w:eastAsia="Times New Roman" w:hAnsi="Times New Roman" w:cs="Times New Roman"/>
-          <w:b/>
-          <w:sz w:val="40"/>
-          <w:szCs w:val="48"/>
-        </w:rPr>
-        <w:t xml:space="preserve"> </w:t>
-      </w:r>
-      <w:proofErr w:type="spellStart"/>
-      <w:r>
-        <w:rPr>
-          <w:rFonts w:ascii="Times New Roman" w:eastAsia="Times New Roman" w:hAnsi="Times New Roman" w:cs="Times New Roman"/>
-          <w:b/>
-          <w:sz w:val="40"/>
-          <w:szCs w:val="48"/>
-        </w:rPr>
-        <w:t>System</w:t>
-      </w:r>
-      <w:proofErr w:type="spellEnd"/>
-      <w:r>
-        <w:rPr>
-          <w:rFonts w:ascii="Times New Roman" w:eastAsia="Times New Roman" w:hAnsi="Times New Roman" w:cs="Times New Roman"/>
-          <w:b/>
-          <w:sz w:val="40"/>
-          <w:szCs w:val="48"/>
-        </w:rPr>
-        <w:t xml:space="preserve"> </w:t>
-      </w:r>
-      <w:proofErr w:type="spellStart"/>
-      <w:r>
-        <w:rPr>
-          <w:rFonts w:ascii="Times New Roman" w:eastAsia="Times New Roman" w:hAnsi="Times New Roman" w:cs="Times New Roman"/>
-          <w:b/>
-          <w:sz w:val="40"/>
-          <w:szCs w:val="48"/>
-        </w:rPr>
-        <w:t>with</w:t>
-      </w:r>
-      <w:proofErr w:type="spellEnd"/>
-      <w:r>
-        <w:rPr>
-          <w:rFonts w:ascii="Times New Roman" w:eastAsia="Times New Roman" w:hAnsi="Times New Roman" w:cs="Times New Roman"/>
-          <w:b/>
-          <w:sz w:val="40"/>
-          <w:szCs w:val="48"/>
-        </w:rPr>
-        <w:t xml:space="preserve"> </w:t>
-      </w:r>
-      <w:proofErr w:type="spellStart"/>
-      <w:r>
-        <w:rPr>
-          <w:rFonts w:ascii="Times New Roman" w:eastAsia="Times New Roman" w:hAnsi="Times New Roman" w:cs="Times New Roman"/>
-          <w:b/>
-          <w:sz w:val="40"/>
-          <w:szCs w:val="48"/>
-        </w:rPr>
-        <w:t>Spark</w:t>
-      </w:r>
-      <w:proofErr w:type="spellEnd"/>
-    </w:p>
-    <w:p>
-      <w:pPr>
-        <w:rPr>
-          <w:rFonts w:ascii="Times New Roman" w:eastAsia="Times New Roman" w:hAnsi="Times New Roman" w:cs="Times New Roman"/>
-          <w:b/>
-          <w:sz w:val="24"/>
-          <w:szCs w:val="24"/>
-        </w:rPr>
-      </w:pPr>
-    </w:p>
-    <w:p>
-      <w:pPr>
-        <w:rPr>
-          <w:rFonts w:ascii="Times New Roman" w:eastAsia="Times New Roman" w:hAnsi="Times New Roman" w:cs="Times New Roman"/>
-          <w:b/>
-          <w:sz w:val="24"/>
-          <w:szCs w:val="24"/>
-        </w:rPr>
-      </w:pPr>
-    </w:p>
-    <w:p>
-      <w:pPr>
-        <w:rPr>
-          <w:rFonts w:ascii="Times New Roman" w:eastAsia="Times New Roman" w:hAnsi="Times New Roman" w:cs="Times New Roman"/>
-          <w:b/>
-          <w:sz w:val="24"/>
-          <w:szCs w:val="24"/>
-        </w:rPr>
-      </w:pPr>
-    </w:p>
-    <w:p>
-      <w:pPr>
-        <w:rPr>
-          <w:rFonts w:ascii="Times New Roman" w:eastAsia="Times New Roman" w:hAnsi="Times New Roman" w:cs="Times New Roman"/>
-          <w:b/>
-          <w:sz w:val="32"/>
-          <w:szCs w:val="32"/>
-        </w:rPr>
-      </w:pPr>
-    </w:p>
-    <w:p>
-      <w:pPr>
-        <w:rPr>
-          <w:rFonts w:ascii="Times New Roman" w:eastAsia="Times New Roman" w:hAnsi="Times New Roman" w:cs="Times New Roman"/>
-          <w:b/>
-          <w:sz w:val="32"/>
-          <w:szCs w:val="32"/>
-        </w:rPr>
-      </w:pPr>
-    </w:p>
-    <w:p>
-      <w:pPr>
-        <w:rPr>
-          <w:rFonts w:ascii="Times New Roman" w:eastAsia="Times New Roman" w:hAnsi="Times New Roman" w:cs="Times New Roman"/>
-          <w:b/>
-          <w:sz w:val="32"/>
-          <w:szCs w:val="32"/>
-        </w:rPr>
-      </w:pPr>
-    </w:p>
-    <w:p>
-      <w:pPr>
-        <w:rPr>
-          <w:rFonts w:ascii="Times New Roman" w:eastAsia="Times New Roman" w:hAnsi="Times New Roman" w:cs="Times New Roman"/>
-          <w:b/>
-          <w:sz w:val="32"/>
-          <w:szCs w:val="32"/>
-        </w:rPr>
-      </w:pPr>
-    </w:p>
-    <w:p>
-      <w:pPr>
-        <w:rPr>
-          <w:rFonts w:ascii="Times New Roman" w:eastAsia="Times New Roman" w:hAnsi="Times New Roman" w:cs="Times New Roman"/>
-          <w:b/>
-          <w:sz w:val="32"/>
-          <w:szCs w:val="32"/>
-        </w:rPr>
-      </w:pPr>
-    </w:p>
     <w:p>
       <w:pPr>
         <w:rPr>
@@ -500,202 +11,14 @@
           <w:szCs w:val="32"/>
         </w:rPr>
       </w:pPr>
-    </w:p>
-    <w:p>
-      <w:pPr>
+      <w:proofErr w:type="spellStart"/>
+      <w:r>
         <w:rPr>
           <w:rFonts w:ascii="Times New Roman" w:eastAsia="Times New Roman" w:hAnsi="Times New Roman" w:cs="Times New Roman"/>
           <w:b/>
           <w:sz w:val="36"/>
           <w:szCs w:val="32"/>
         </w:rPr>
-      </w:pPr>
-    </w:p>
-    <w:p>
-      <w:pPr>
-        <w:rPr>
-          <w:rFonts w:ascii="Times New Roman" w:eastAsia="Times New Roman" w:hAnsi="Times New Roman" w:cs="Times New Roman"/>
-          <w:b/>
-          <w:sz w:val="36"/>
-          <w:szCs w:val="32"/>
-        </w:rPr>
-      </w:pPr>
-      <w:proofErr w:type="spellStart"/>
-      <w:r>
-        <w:rPr>
-          <w:rFonts w:ascii="Times New Roman" w:eastAsia="Times New Roman" w:hAnsi="Times New Roman" w:cs="Times New Roman"/>
-          <w:b/>
-          <w:sz w:val="36"/>
-          <w:szCs w:val="32"/>
-        </w:rPr>
-        <w:t>Prepared</w:t>
-      </w:r>
-      <w:proofErr w:type="spellEnd"/>
-      <w:r>
-        <w:rPr>
-          <w:rFonts w:ascii="Times New Roman" w:eastAsia="Times New Roman" w:hAnsi="Times New Roman" w:cs="Times New Roman"/>
-          <w:b/>
-          <w:sz w:val="36"/>
-          <w:szCs w:val="32"/>
-        </w:rPr>
-        <w:t xml:space="preserve"> </w:t>
-      </w:r>
-      <w:proofErr w:type="spellStart"/>
-      <w:r>
-        <w:rPr>
-          <w:rFonts w:ascii="Times New Roman" w:eastAsia="Times New Roman" w:hAnsi="Times New Roman" w:cs="Times New Roman"/>
-          <w:b/>
-          <w:sz w:val="36"/>
-          <w:szCs w:val="32"/>
-        </w:rPr>
-        <w:t>by</w:t>
-      </w:r>
-      <w:proofErr w:type="spellEnd"/>
-    </w:p>
-    <w:p>
-      <w:pPr>
-        <w:rPr>
-          <w:rFonts w:ascii="Times New Roman" w:eastAsia="Times New Roman" w:hAnsi="Times New Roman" w:cs="Times New Roman"/>
-          <w:b/>
-          <w:sz w:val="36"/>
-          <w:szCs w:val="32"/>
-        </w:rPr>
-      </w:pPr>
-    </w:p>
-    <w:p>
-      <w:pPr>
-        <w:rPr>
-          <w:rFonts w:ascii="Times New Roman" w:eastAsia="Times New Roman" w:hAnsi="Times New Roman" w:cs="Times New Roman"/>
-          <w:b/>
-          <w:sz w:val="36"/>
-          <w:szCs w:val="32"/>
-        </w:rPr>
-      </w:pPr>
-    </w:p>
-    <w:p>
-      <w:pPr>
-        <w:rPr>
-          <w:rFonts w:ascii="Times New Roman" w:eastAsia="Times New Roman" w:hAnsi="Times New Roman" w:cs="Times New Roman"/>
-          <w:b/>
-          <w:sz w:val="36"/>
-          <w:szCs w:val="32"/>
-        </w:rPr>
-      </w:pPr>
-      <w:r>
-        <w:rPr>
-          <w:rFonts w:ascii="Times New Roman" w:eastAsia="Times New Roman" w:hAnsi="Times New Roman" w:cs="Times New Roman"/>
-          <w:b/>
-          <w:sz w:val="36"/>
-          <w:szCs w:val="32"/>
-        </w:rPr>
-        <w:t>Emre BİLAL</w:t>
-      </w:r>
-      <w:r>
-        <w:rPr>
-          <w:rFonts w:ascii="Times New Roman" w:eastAsia="Times New Roman" w:hAnsi="Times New Roman" w:cs="Times New Roman"/>
-          <w:b/>
-          <w:sz w:val="36"/>
-          <w:szCs w:val="32"/>
-        </w:rPr>
-        <w:tab/>
-      </w:r>
-      <w:r>
-        <w:rPr>
-          <w:rFonts w:ascii="Times New Roman" w:eastAsia="Times New Roman" w:hAnsi="Times New Roman" w:cs="Times New Roman"/>
-          <w:b/>
-          <w:sz w:val="36"/>
-          <w:szCs w:val="32"/>
-        </w:rPr>
-        <w:tab/>
-      </w:r>
-      <w:r>
-        <w:rPr>
-          <w:rFonts w:ascii="Times New Roman" w:eastAsia="Times New Roman" w:hAnsi="Times New Roman" w:cs="Times New Roman"/>
-          <w:b/>
-          <w:sz w:val="36"/>
-          <w:szCs w:val="32"/>
-        </w:rPr>
-        <w:t>- 151805029</w:t>
-      </w:r>
-    </w:p>
-    <w:p>
-      <w:pPr>
-        <w:rPr>
-          <w:rFonts w:ascii="Times New Roman" w:eastAsia="Times New Roman" w:hAnsi="Times New Roman" w:cs="Times New Roman"/>
-          <w:b/>
-          <w:sz w:val="36"/>
-          <w:szCs w:val="32"/>
-        </w:rPr>
-      </w:pPr>
-    </w:p>
-    <w:p>
-      <w:pPr>
-        <w:rPr>
-          <w:rFonts w:ascii="Times New Roman" w:eastAsia="Times New Roman" w:hAnsi="Times New Roman" w:cs="Times New Roman"/>
-          <w:b/>
-          <w:sz w:val="36"/>
-          <w:szCs w:val="32"/>
-        </w:rPr>
-      </w:pPr>
-    </w:p>
-    <w:p>
-      <w:pPr>
-        <w:rPr>
-          <w:rFonts w:ascii="Times New Roman" w:eastAsia="Times New Roman" w:hAnsi="Times New Roman" w:cs="Times New Roman"/>
-          <w:b/>
-          <w:sz w:val="36"/>
-          <w:szCs w:val="32"/>
-        </w:rPr>
-      </w:pPr>
-    </w:p>
-    <w:p>
-      <w:pPr>
-        <w:rPr>
-          <w:rFonts w:ascii="Times New Roman" w:eastAsia="Times New Roman" w:hAnsi="Times New Roman" w:cs="Times New Roman"/>
-          <w:b/>
-          <w:sz w:val="36"/>
-          <w:szCs w:val="32"/>
-        </w:rPr>
-      </w:pPr>
-    </w:p>
-    <w:p>
-      <w:pPr>
-        <w:rPr>
-          <w:rFonts w:ascii="Times New Roman" w:eastAsia="Times New Roman" w:hAnsi="Times New Roman" w:cs="Times New Roman"/>
-          <w:b/>
-          <w:sz w:val="36"/>
-          <w:szCs w:val="32"/>
-        </w:rPr>
-      </w:pPr>
-    </w:p>
-    <w:p>
-      <w:pPr>
-        <w:rPr>
-          <w:rFonts w:ascii="Times New Roman" w:eastAsia="Times New Roman" w:hAnsi="Times New Roman" w:cs="Times New Roman"/>
-          <w:b/>
-          <w:sz w:val="36"/>
-          <w:szCs w:val="32"/>
-        </w:rPr>
-      </w:pPr>
-    </w:p>
-    <w:p>
-      <w:pPr>
-        <w:rPr>
-          <w:rFonts w:ascii="Times New Roman" w:eastAsia="Times New Roman" w:hAnsi="Times New Roman" w:cs="Times New Roman"/>
-          <w:b/>
-          <w:sz w:val="36"/>
-          <w:szCs w:val="32"/>
-        </w:rPr>
-      </w:pPr>
-      <w:proofErr w:type="spellStart"/>
-      <w:r>
-        <w:rPr>
-          <w:rFonts w:ascii="Times New Roman" w:eastAsia="Times New Roman" w:hAnsi="Times New Roman" w:cs="Times New Roman"/>
-          <w:b/>
-          <w:sz w:val="36"/>
-          <w:szCs w:val="32"/>
-        </w:rPr>
-        <w:lastRenderedPageBreak/>
         <w:t>Introduction</w:t>
       </w:r>
       <w:proofErr w:type="spellEnd"/>
@@ -883,6 +206,8 @@
         </w:rPr>
         <w:t>.</w:t>
       </w:r>
+      <w:bookmarkStart w:id="0" w:name="_GoBack"/>
+      <w:bookmarkEnd w:id="0"/>
     </w:p>
     <w:p>
       <w:pPr>
@@ -897,7 +222,7 @@
           <w:szCs w:val="32"/>
         </w:rPr>
       </w:pPr>
-      <w:hyperlink r:id="rId7" w:history="1">
+      <w:hyperlink r:id="rId5" w:history="1">
         <w:r>
           <w:rPr>
             <w:rStyle w:val="Kpr"/>
@@ -4977,7 +4302,7 @@
                     </pic:cNvPicPr>
                   </pic:nvPicPr>
                   <pic:blipFill>
-                    <a:blip r:embed="rId8">
+                    <a:blip r:embed="rId6">
                       <a:extLst>
                         <a:ext uri="{28A0092B-C50C-407E-A947-70E740481C1C}">
                           <a14:useLocalDpi xmlns:a14="http://schemas.microsoft.com/office/drawing/2010/main" val="0"/>
@@ -5018,6 +4343,16 @@
           <w:szCs w:val="32"/>
         </w:rPr>
       </w:pPr>
+    </w:p>
+    <w:p>
+      <w:pPr>
+        <w:rPr>
+          <w:rFonts w:ascii="Times New Roman" w:eastAsia="Times New Roman" w:hAnsi="Times New Roman" w:cs="Times New Roman"/>
+          <w:b/>
+          <w:sz w:val="36"/>
+          <w:szCs w:val="32"/>
+        </w:rPr>
+      </w:pPr>
       <w:r>
         <w:rPr>
           <w:rFonts w:ascii="Times New Roman" w:eastAsia="Times New Roman" w:hAnsi="Times New Roman" w:cs="Times New Roman"/>
@@ -6030,10 +5365,11 @@
           <w:sz w:val="28"/>
           <w:szCs w:val="32"/>
         </w:rPr>
+        <w:lastRenderedPageBreak/>
         <w:drawing>
           <wp:inline distT="0" distB="0" distL="0" distR="0">
-            <wp:extent cx="5124102" cy="1740400"/>
-            <wp:effectExtent l="0" t="0" r="635" b="0"/>
+            <wp:extent cx="5734050" cy="1739900"/>
+            <wp:effectExtent l="0" t="0" r="0" b="0"/>
             <wp:docPr id="6" name="Resim 6" descr="C:\Users\emre_\Desktop\1.JPG"/>
             <wp:cNvGraphicFramePr>
               <a:graphicFrameLocks xmlns:a="http://schemas.openxmlformats.org/drawingml/2006/main" noChangeAspect="1"/>
@@ -6048,7 +5384,7 @@
                     </pic:cNvPicPr>
                   </pic:nvPicPr>
                   <pic:blipFill>
-                    <a:blip r:embed="rId9" cstate="print">
+                    <a:blip r:embed="rId7" cstate="print">
                       <a:extLst>
                         <a:ext uri="{28A0092B-C50C-407E-A947-70E740481C1C}">
                           <a14:useLocalDpi xmlns:a14="http://schemas.microsoft.com/office/drawing/2010/main" val="0"/>
@@ -6063,7 +5399,7 @@
                   <pic:spPr bwMode="auto">
                     <a:xfrm>
                       <a:off x="0" y="0"/>
-                      <a:ext cx="5147751" cy="1748432"/>
+                      <a:ext cx="5762172" cy="1748433"/>
                     </a:xfrm>
                     <a:prstGeom prst="rect">
                       <a:avLst/>
@@ -6094,7 +5430,6 @@
           <w:sz w:val="28"/>
           <w:szCs w:val="32"/>
         </w:rPr>
-        <w:lastRenderedPageBreak/>
         <w:pict>
           <v:shapetype id="_x0000_t75" coordsize="21600,21600" o:spt="75" o:preferrelative="t" path="m@4@5l@4@11@9@11@9@5xe" filled="f" stroked="f">
             <v:stroke joinstyle="miter"/>
@@ -6115,8 +5450,8 @@
             <v:path o:extrusionok="f" gradientshapeok="t" o:connecttype="rect"/>
             <o:lock v:ext="edit" aspectratio="t"/>
           </v:shapetype>
-          <v:shape id="_x0000_i1025" type="#_x0000_t75" style="width:453pt;height:151.8pt">
-            <v:imagedata r:id="rId10" o:title="2"/>
+          <v:shape id="_x0000_i1025" type="#_x0000_t75" style="width:453pt;height:151.5pt">
+            <v:imagedata r:id="rId8" o:title="2"/>
           </v:shape>
         </w:pict>
       </w:r>
@@ -6190,8 +5525,6 @@
         </w:rPr>
         <w:t>I</w:t>
       </w:r>
-      <w:bookmarkStart w:id="0" w:name="_GoBack"/>
-      <w:bookmarkEnd w:id="0"/>
       <w:r>
         <w:rPr>
           <w:rFonts w:asciiTheme="minorHAnsi" w:eastAsia="Times New Roman" w:hAnsiTheme="minorHAnsi" w:cstheme="minorHAnsi"/>
@@ -6473,7 +5806,7 @@
                     </pic:cNvPicPr>
                   </pic:nvPicPr>
                   <pic:blipFill>
-                    <a:blip r:embed="rId11">
+                    <a:blip r:embed="rId9">
                       <a:extLst>
                         <a:ext uri="{28A0092B-C50C-407E-A947-70E740481C1C}">
                           <a14:useLocalDpi xmlns:a14="http://schemas.microsoft.com/office/drawing/2010/main" val="0"/>
@@ -6525,6 +5858,7 @@
           <w:sz w:val="28"/>
           <w:szCs w:val="32"/>
         </w:rPr>
+        <w:lastRenderedPageBreak/>
         <w:t>According</w:t>
       </w:r>
       <w:proofErr w:type="spellEnd"/>
@@ -7522,7 +6856,7 @@
 </file>
 
 <file path=word/numbering.xml><?xml version="1.0" encoding="utf-8"?>
-<w:numbering xmlns:wpc="http://schemas.microsoft.com/office/word/2010/wordprocessingCanvas" xmlns:cx="http://schemas.microsoft.com/office/drawing/2014/chartex" xmlns:mc="http://schemas.openxmlformats.org/markup-compatibility/2006" xmlns:o="urn:schemas-microsoft-com:office:office" xmlns:r="http://schemas.openxmlformats.org/officeDocument/2006/relationships" xmlns:m="http://schemas.openxmlformats.org/officeDocument/2006/math" xmlns:v="urn:schemas-microsoft-com:vml" xmlns:wp14="http://schemas.microsoft.com/office/word/2010/wordprocessingDrawing" xmlns:wp="http://schemas.openxmlformats.org/drawingml/2006/wordprocessingDrawing" xmlns:w10="urn:schemas-microsoft-com:office:word" xmlns:w="http://schemas.openxmlformats.org/wordprocessingml/2006/main" xmlns:w14="http://schemas.microsoft.com/office/word/2010/wordml" xmlns:w15="http://schemas.microsoft.com/office/word/2012/wordml" xmlns:w16se="http://schemas.microsoft.com/office/word/2015/wordml/symex" xmlns:wpg="http://schemas.microsoft.com/office/word/2010/wordprocessingGroup" xmlns:wpi="http://schemas.microsoft.com/office/word/2010/wordprocessingInk" xmlns:wne="http://schemas.microsoft.com/office/word/2006/wordml" xmlns:wps="http://schemas.microsoft.com/office/word/2010/wordprocessingShape" mc:Ignorable="w14 w15 w16se wp14">
+<w:numbering xmlns:wpc="http://schemas.microsoft.com/office/word/2010/wordprocessingCanvas" xmlns:cx="http://schemas.microsoft.com/office/drawing/2014/chartex" xmlns:cx1="http://schemas.microsoft.com/office/drawing/2015/9/8/chartex" xmlns:mc="http://schemas.openxmlformats.org/markup-compatibility/2006" xmlns:o="urn:schemas-microsoft-com:office:office" xmlns:r="http://schemas.openxmlformats.org/officeDocument/2006/relationships" xmlns:m="http://schemas.openxmlformats.org/officeDocument/2006/math" xmlns:v="urn:schemas-microsoft-com:vml" xmlns:wp14="http://schemas.microsoft.com/office/word/2010/wordprocessingDrawing" xmlns:wp="http://schemas.openxmlformats.org/drawingml/2006/wordprocessingDrawing" xmlns:w10="urn:schemas-microsoft-com:office:word" xmlns:w="http://schemas.openxmlformats.org/wordprocessingml/2006/main" xmlns:w14="http://schemas.microsoft.com/office/word/2010/wordml" xmlns:w15="http://schemas.microsoft.com/office/word/2012/wordml" xmlns:w16se="http://schemas.microsoft.com/office/word/2015/wordml/symex" xmlns:wpg="http://schemas.microsoft.com/office/word/2010/wordprocessingGroup" xmlns:wpi="http://schemas.microsoft.com/office/word/2010/wordprocessingInk" xmlns:wne="http://schemas.microsoft.com/office/word/2006/wordml" xmlns:wps="http://schemas.microsoft.com/office/word/2010/wordprocessingShape" mc:Ignorable="w14 w15 w16se wp14">
   <w:abstractNum w:abstractNumId="0" w15:restartNumberingAfterBreak="0">
     <w:nsid w:val="0D9D7701"/>
     <w:multiLevelType w:val="hybridMultilevel"/>

</xml_diff>